<commit_message>
Added some tests to Fesadyab to reach maximum branch coverage
</commit_message>
<xml_diff>
--- a/Reports/Report-CA2.docx
+++ b/Reports/Report-CA2.docx
@@ -332,7 +332,7 @@
           <w:szCs w:val="24"/>
           <w:lang w:bidi="fa-IR"/>
         </w:rPr>
-        <w:t>6b03d76f6df0a8cb53c9913b25a091dc0c980e2c</w:t>
+        <w:t>e58fb809736714104c4de94347a24b761a382ef4</w:t>
       </w:r>
       <w:r>
         <w:rPr>
@@ -906,16 +906,7 @@
           <w:szCs w:val="24"/>
           <w:lang w:bidi="fa-IR"/>
         </w:rPr>
-        <w:t xml:space="preserve">Property </w:t>
-      </w:r>
-      <w:r>
-        <w:rPr>
-          <w:rFonts w:cs="B Nazanin"/>
-          <w:sz w:val="24"/>
-          <w:szCs w:val="24"/>
-          <w:lang w:bidi="fa-IR"/>
-        </w:rPr>
-        <w:t>Spy</w:t>
+        <w:t>Property Spy</w:t>
       </w:r>
       <w:r>
         <w:rPr>
@@ -1059,11 +1050,19 @@
           <w:szCs w:val="24"/>
           <w:rtl/>
         </w:rPr>
-        <w:t>و</w:t>
-      </w:r>
-      <w:r>
-        <w:rPr>
-          <w:rFonts w:cs="B Nazanin"/>
+        <w:t xml:space="preserve">و </w:t>
+      </w:r>
+      <w:r>
+        <w:rPr>
+          <w:rFonts w:cs="B Nazanin"/>
+          <w:sz w:val="24"/>
+          <w:szCs w:val="24"/>
+        </w:rPr>
+        <w:t>spy</w:t>
+      </w:r>
+      <w:r>
+        <w:rPr>
+          <w:rFonts w:cs="B Nazanin" w:hint="cs"/>
           <w:sz w:val="24"/>
           <w:szCs w:val="24"/>
           <w:rtl/>
@@ -1075,35 +1074,9 @@
           <w:rFonts w:cs="B Nazanin"/>
           <w:sz w:val="24"/>
           <w:szCs w:val="24"/>
-        </w:rPr>
-        <w:t>spy</w:t>
-      </w:r>
-      <w:r>
-        <w:rPr>
-          <w:rFonts w:cs="B Nazanin" w:hint="cs"/>
-          <w:sz w:val="24"/>
-          <w:szCs w:val="24"/>
-          <w:rtl/>
-        </w:rPr>
-        <w:t xml:space="preserve"> </w:t>
-      </w:r>
-      <w:r>
-        <w:rPr>
-          <w:rFonts w:cs="B Nazanin"/>
-          <w:sz w:val="24"/>
-          <w:szCs w:val="24"/>
-          <w:rtl/>
-        </w:rPr>
-        <w:t>است</w:t>
-      </w:r>
-      <w:r>
-        <w:rPr>
-          <w:rFonts w:cs="B Nazanin"/>
-          <w:sz w:val="24"/>
-          <w:szCs w:val="24"/>
-          <w:rtl/>
-        </w:rPr>
-        <w:t xml:space="preserve"> که به تست‌کننده امکان می‌دهد تا علاوه بر ثبت فراخوانی‌ها، رفتار خاصی را نیز تعریف کند که در صورت نیاز فعال شود</w:t>
+          <w:rtl/>
+        </w:rPr>
+        <w:t>است که به تست‌کننده امکان می‌دهد تا علاوه بر ثبت فراخوانی‌ها، رفتار خاصی را نیز تعریف کند که در صورت نیاز فعال شود</w:t>
       </w:r>
       <w:r>
         <w:rPr>
@@ -1137,16 +1110,7 @@
           <w:szCs w:val="24"/>
           <w:lang w:bidi="fa-IR"/>
         </w:rPr>
-        <w:t xml:space="preserve">Event </w:t>
-      </w:r>
-      <w:r>
-        <w:rPr>
-          <w:rFonts w:cs="B Nazanin"/>
-          <w:sz w:val="24"/>
-          <w:szCs w:val="24"/>
-          <w:lang w:bidi="fa-IR"/>
-        </w:rPr>
-        <w:t>Spy</w:t>
+        <w:t>Event Spy</w:t>
       </w:r>
       <w:r>
         <w:rPr>
@@ -4233,6 +4197,7 @@
   <w:style w:type="character" w:default="1" w:styleId="DefaultParagraphFont">
     <w:name w:val="Default Paragraph Font"/>
     <w:uiPriority w:val="1"/>
+    <w:semiHidden/>
     <w:unhideWhenUsed/>
   </w:style>
   <w:style w:type="table" w:default="1" w:styleId="TableNormal">

</xml_diff>